<commit_message>
Changes to the exercises
</commit_message>
<xml_diff>
--- a/The YuleMachine.docx
+++ b/The YuleMachine.docx
@@ -142,6 +142,9 @@
       </w:r>
     </w:p>
     <w:p>
+      <w:pPr>
+        <w:jc w:val="center"/>
+      </w:pPr>
       <w:r>
         <w:drawing>
           <wp:inline distT="0" distB="0" distL="0" distR="0" wp14:anchorId="611E956E" wp14:editId="66F1845D">
@@ -964,18 +967,19 @@
         <w:br/>
         <w:t xml:space="preserve">These classes are all to be found in the </w:t>
       </w:r>
-      <w:proofErr w:type="spellStart"/>
-      <w:proofErr w:type="gramStart"/>
-      <w:r>
-        <w:rPr>
-          <w:rFonts w:ascii="Courier New" w:hAnsi="Courier New"/>
-          <w:b/>
-          <w:bCs/>
-        </w:rPr>
-        <w:t>YuleCoding.Code.HelperClasses</w:t>
-      </w:r>
-      <w:proofErr w:type="spellEnd"/>
-      <w:proofErr w:type="gramEnd"/>
+      <w:hyperlink r:id="rId10" w:history="1">
+        <w:proofErr w:type="spellStart"/>
+        <w:r>
+          <w:rPr>
+            <w:rStyle w:val="Hyperlink"/>
+            <w:rFonts w:ascii="Courier New" w:hAnsi="Courier New"/>
+            <w:b/>
+            <w:bCs/>
+          </w:rPr>
+          <w:t>YuleCoding.Code.HelperClasses</w:t>
+        </w:r>
+        <w:proofErr w:type="spellEnd"/>
+      </w:hyperlink>
       <w:r>
         <w:t xml:space="preserve"> folder and namespace.</w:t>
       </w:r>
@@ -1965,7 +1969,40 @@
         <w:br/>
       </w:r>
       <w:r>
-        <w:t>Replace "rain" with "snow," "sad" with "jolly," and "bill" with "gift."</w:t>
+        <w:t>Replace "rain" with "snow"</w:t>
+      </w:r>
+      <w:r>
+        <w:t>,</w:t>
+      </w:r>
+      <w:r>
+        <w:t xml:space="preserve"> "sad" with "jolly"</w:t>
+      </w:r>
+      <w:r>
+        <w:t>,</w:t>
+      </w:r>
+      <w:r>
+        <w:t xml:space="preserve"> and "bill" with "gift"</w:t>
+      </w:r>
+      <w:r>
+        <w:t xml:space="preserve"> to ensure that the holidays are more joyful </w:t>
+      </w:r>
+      <w:r>
+        <w:rPr>
+          <mc:AlternateContent>
+            <mc:Choice Requires="w16se"/>
+            <mc:Fallback>
+              <w:rFonts w:ascii="Segoe UI Emoji" w:eastAsia="Segoe UI Emoji" w:hAnsi="Segoe UI Emoji" w:cs="Segoe UI Emoji"/>
+            </mc:Fallback>
+          </mc:AlternateContent>
+        </w:rPr>
+        <mc:AlternateContent>
+          <mc:Choice Requires="w16se">
+            <w16se:symEx w16se:font="Segoe UI Emoji" w16se:char="1F60A"/>
+          </mc:Choice>
+          <mc:Fallback>
+            <w:t>😊</w:t>
+          </mc:Fallback>
+        </mc:AlternateContent>
       </w:r>
     </w:p>
     <w:p>
@@ -2062,7 +2099,18 @@
         <w:br/>
       </w:r>
       <w:r>
-        <w:t xml:space="preserve">Write a method that takes a collection of Person objects and separates them into "Nice" and "Naughty" lists based on their </w:t>
+        <w:t xml:space="preserve">Write a method that takes a collection of </w:t>
+      </w:r>
+      <w:hyperlink r:id="rId11" w:history="1">
+        <w:r>
+          <w:rPr>
+            <w:rStyle w:val="Hyperlink"/>
+          </w:rPr>
+          <w:t>Person</w:t>
+        </w:r>
+      </w:hyperlink>
+      <w:r>
+        <w:t xml:space="preserve"> objects and separates them into "Nice" and "Naughty" lists based on their </w:t>
       </w:r>
       <w:proofErr w:type="spellStart"/>
       <w:r>
@@ -2223,13 +2271,30 @@
         <w:br/>
       </w:r>
       <w:r>
-        <w:t xml:space="preserve">Implement a method that calculates the total price of a list of Gift objects. </w:t>
+        <w:t xml:space="preserve">Implement a method that calculates the total price of a list of </w:t>
+      </w:r>
+      <w:hyperlink r:id="rId12" w:history="1">
+        <w:r>
+          <w:rPr>
+            <w:rStyle w:val="Hyperlink"/>
+          </w:rPr>
+          <w:t>Gift</w:t>
+        </w:r>
+      </w:hyperlink>
+      <w:r>
+        <w:t xml:space="preserve"> objects. </w:t>
       </w:r>
       <w:r>
         <w:br/>
       </w:r>
       <w:r>
-        <w:t>The method should return the sum of the price</w:t>
+        <w:t xml:space="preserve">The method should return the sum of the </w:t>
+      </w:r>
+      <w:r>
+        <w:t>P</w:t>
+      </w:r>
+      <w:r>
+        <w:t>rice</w:t>
       </w:r>
       <w:r>
         <w:t xml:space="preserve"> property </w:t>
@@ -2444,7 +2509,28 @@
         <w:t xml:space="preserve">to Santa Claus </w:t>
       </w:r>
       <w:r>
-        <w:t>based on how many times certain words appear.</w:t>
+        <w:t>based on how many times certain words appear</w:t>
+      </w:r>
+      <w:r>
+        <w:t xml:space="preserve"> in the text.</w:t>
+      </w:r>
+    </w:p>
+    <w:p>
+      <w:pPr>
+        <w:pStyle w:val="ListParagraph"/>
+        <w:ind w:left="360"/>
+      </w:pPr>
+      <w:r>
+        <w:t xml:space="preserve">For every “please” add 2 to the niceness score. </w:t>
+      </w:r>
+    </w:p>
+    <w:p>
+      <w:pPr>
+        <w:pStyle w:val="ListParagraph"/>
+        <w:ind w:left="360"/>
+      </w:pPr>
+      <w:r>
+        <w:t>For every “thank you” add 3 to the niceness score.</w:t>
       </w:r>
     </w:p>
     <w:p>
@@ -2532,7 +2618,18 @@
       </w:r>
       <w:r>
         <w:br/>
-        <w:t xml:space="preserve">The method receives a list of Recipe objects which has a </w:t>
+        <w:t xml:space="preserve">The method receives a list of </w:t>
+      </w:r>
+      <w:hyperlink r:id="rId13" w:history="1">
+        <w:r>
+          <w:rPr>
+            <w:rStyle w:val="Hyperlink"/>
+          </w:rPr>
+          <w:t>Recipe</w:t>
+        </w:r>
+      </w:hyperlink>
+      <w:r>
+        <w:t xml:space="preserve"> objects which has a </w:t>
       </w:r>
       <w:proofErr w:type="spellStart"/>
       <w:r>
@@ -2641,7 +2738,18 @@
       </w:r>
       <w:r>
         <w:br/>
-        <w:t xml:space="preserve">The method will receive a list of Mood values taken from Santa’s diary. </w:t>
+        <w:t xml:space="preserve">The method will receive a list of </w:t>
+      </w:r>
+      <w:hyperlink r:id="rId14" w:history="1">
+        <w:r>
+          <w:rPr>
+            <w:rStyle w:val="Hyperlink"/>
+          </w:rPr>
+          <w:t>Mood</w:t>
+        </w:r>
+      </w:hyperlink>
+      <w:r>
+        <w:t xml:space="preserve"> values taken from Santa’s diary. </w:t>
       </w:r>
     </w:p>
     <w:p>
@@ -2858,7 +2966,18 @@
         <w:br/>
       </w:r>
       <w:r>
-        <w:t>Sort a list of gifts alphabetically first by recipient and then by sender</w:t>
+        <w:t xml:space="preserve">Sort a list of </w:t>
+      </w:r>
+      <w:hyperlink r:id="rId15" w:history="1">
+        <w:r>
+          <w:rPr>
+            <w:rStyle w:val="Hyperlink"/>
+          </w:rPr>
+          <w:t>gifts</w:t>
+        </w:r>
+      </w:hyperlink>
+      <w:r>
+        <w:t xml:space="preserve"> alphabetically first by recipient and then by sender</w:t>
       </w:r>
       <w:r>
         <w:t>, so multiple gifts to the same recipient (the “To:” on the gift card) are positioned after each other and sorted by the giver (the “From:” on the gift card.</w:t>
@@ -3920,42 +4039,57 @@
       <w:pPr>
         <w:pStyle w:val="ListParagraph"/>
         <w:ind w:left="360"/>
+      </w:pPr>
+      <w:r>
+        <w:t xml:space="preserve">If for example the argument sent to the method is </w:t>
+      </w:r>
+      <w:r>
         <w:rPr>
           <w:rFonts w:ascii="Courier New" w:hAnsi="Courier New"/>
         </w:rPr>
-      </w:pPr>
-      <w:r>
-        <w:t xml:space="preserve">If for example the argument sent to the method is </w:t>
+        <w:t>{“Anna”, “Bob”, “Claire”}</w:t>
+      </w:r>
+      <w:r>
+        <w:t xml:space="preserve">, </w:t>
+      </w:r>
+      <w:r>
+        <w:t>a valid solution would be:</w:t>
+      </w:r>
+      <w:r>
+        <w:t xml:space="preserve"> </w:t>
       </w:r>
       <w:r>
         <w:rPr>
           <w:rFonts w:ascii="Courier New" w:hAnsi="Courier New"/>
         </w:rPr>
-        <w:t>{“Anna”, “Bob”, “Claire”}</w:t>
-      </w:r>
-      <w:r>
-        <w:t xml:space="preserve">, you should return a dictionary: </w:t>
-      </w:r>
-      <w:proofErr w:type="gramStart"/>
+        <w:t>{{“Anna”, “Bob”}, {“Bob”, “Claire”}, {“Claire”, “Anna”}}</w:t>
+      </w:r>
       <w:r>
         <w:rPr>
           <w:rFonts w:ascii="Courier New" w:hAnsi="Courier New"/>
         </w:rPr>
-        <w:t>{ {</w:t>
-      </w:r>
-      <w:proofErr w:type="gramEnd"/>
-      <w:r>
+        <w:t xml:space="preserve">, </w:t>
+      </w:r>
+      <w:r>
+        <w:t xml:space="preserve">so Anna would be Bob’s secret </w:t>
+      </w:r>
+      <w:proofErr w:type="spellStart"/>
+      <w:r>
+        <w:t>santa</w:t>
+      </w:r>
+      <w:proofErr w:type="spellEnd"/>
+      <w:r>
+        <w:t>, Bob would be Claire’s and Claire would be Anna’s.</w:t>
+      </w:r>
+    </w:p>
+    <w:p>
+      <w:pPr>
+        <w:pStyle w:val="ListParagraph"/>
+        <w:ind w:left="360"/>
         <w:rPr>
           <w:rFonts w:ascii="Courier New" w:hAnsi="Courier New"/>
         </w:rPr>
-        <w:t>“Anna”, “Bob”}, {“Bob”, “Claire”}, {“Claire”, “Anna”}}</w:t>
-      </w:r>
-      <w:r>
-        <w:rPr>
-          <w:rFonts w:ascii="Courier New" w:hAnsi="Courier New"/>
-        </w:rPr>
-        <w:t>.</w:t>
-      </w:r>
+      </w:pPr>
     </w:p>
     <w:p>
       <w:pPr>
@@ -4006,21 +4140,39 @@
         </w:numPr>
       </w:pPr>
       <w:r>
+        <w:rPr>
+          <w:color w:val="FFFFFF" w:themeColor="background1"/>
+        </w:rPr>
         <w:t>I</w:t>
       </w:r>
       <w:r>
+        <w:rPr>
+          <w:color w:val="FFFFFF" w:themeColor="background1"/>
+        </w:rPr>
         <w:t xml:space="preserve">terate through </w:t>
       </w:r>
       <w:r>
+        <w:rPr>
+          <w:color w:val="FFFFFF" w:themeColor="background1"/>
+        </w:rPr>
         <w:t xml:space="preserve">the list </w:t>
       </w:r>
       <w:r>
+        <w:rPr>
+          <w:color w:val="FFFFFF" w:themeColor="background1"/>
+        </w:rPr>
         <w:t>and create the pairs</w:t>
       </w:r>
       <w:r>
+        <w:rPr>
+          <w:color w:val="FFFFFF" w:themeColor="background1"/>
+        </w:rPr>
         <w:t xml:space="preserve"> out of each name and the next one</w:t>
       </w:r>
       <w:r>
+        <w:rPr>
+          <w:color w:val="FFFFFF" w:themeColor="background1"/>
+        </w:rPr>
         <w:t>.</w:t>
       </w:r>
     </w:p>
@@ -4032,6 +4184,9 @@
         </w:numPr>
       </w:pPr>
       <w:r>
+        <w:rPr>
+          <w:color w:val="FFFFFF" w:themeColor="background1"/>
+        </w:rPr>
         <w:t>Make the last participant wrap around to the first to complete the circle.</w:t>
       </w:r>
     </w:p>
@@ -4043,14 +4198,23 @@
         </w:numPr>
       </w:pPr>
       <w:r>
+        <w:rPr>
+          <w:color w:val="FFFFFF" w:themeColor="background1"/>
+        </w:rPr>
         <w:t xml:space="preserve">Store the pairs in a Dictionary where the key is the </w:t>
       </w:r>
       <w:proofErr w:type="gramStart"/>
       <w:r>
+        <w:rPr>
+          <w:color w:val="FFFFFF" w:themeColor="background1"/>
+        </w:rPr>
         <w:t>giver</w:t>
       </w:r>
       <w:proofErr w:type="gramEnd"/>
       <w:r>
+        <w:rPr>
+          <w:color w:val="FFFFFF" w:themeColor="background1"/>
+        </w:rPr>
         <w:t xml:space="preserve"> and the value is the receiver.</w:t>
       </w:r>
     </w:p>
@@ -4868,6 +5032,9 @@
         <w:t xml:space="preserve"> using spaces to the left</w:t>
       </w:r>
       <w:r>
+        <w:t xml:space="preserve"> in the lines</w:t>
+      </w:r>
+      <w:r>
         <w:t>.</w:t>
       </w:r>
     </w:p>
@@ -4886,7 +5053,7 @@
         <w:rPr>
           <w:rFonts w:ascii="Courier New" w:hAnsi="Courier New"/>
         </w:rPr>
-        <w:t xml:space="preserve"> </w:t>
+        <w:t>“</w:t>
       </w:r>
       <w:r>
         <w:rPr>
@@ -4932,6 +5099,12 @@
           <w:rFonts w:ascii="Courier New" w:hAnsi="Courier New"/>
         </w:rPr>
         <w:t xml:space="preserve">  |</w:t>
+      </w:r>
+      <w:r>
+        <w:rPr>
+          <w:rFonts w:ascii="Courier New" w:hAnsi="Courier New"/>
+        </w:rPr>
+        <w:t>”</w:t>
       </w:r>
     </w:p>
     <w:p/>
@@ -5091,6 +5264,38 @@
       <w:pPr>
         <w:jc w:val="center"/>
       </w:pPr>
+      <w:r>
+        <w:t xml:space="preserve">Kind regards - </w:t>
+      </w:r>
+      <w:r>
+        <w:t>Jakob Farian Krarup</w:t>
+      </w:r>
+      <w:r>
+        <w:t xml:space="preserve"> (</w:t>
+      </w:r>
+      <w:hyperlink r:id="rId16" w:history="1">
+        <w:r>
+          <w:rPr>
+            <w:rStyle w:val="Hyperlink"/>
+          </w:rPr>
+          <w:t>jfk</w:t>
+        </w:r>
+        <w:r>
+          <w:rPr>
+            <w:rStyle w:val="Hyperlink"/>
+          </w:rPr>
+          <w:t>@</w:t>
+        </w:r>
+        <w:r>
+          <w:rPr>
+            <w:rStyle w:val="Hyperlink"/>
+          </w:rPr>
+          <w:t>ucn.dk</w:t>
+        </w:r>
+      </w:hyperlink>
+      <w:r>
+        <w:t>)</w:t>
+      </w:r>
     </w:p>
     <w:sectPr>
       <w:pgSz w:w="11906" w:h="16838"/>
@@ -11255,6 +11460,18 @@
       </w:tblBorders>
     </w:tblPr>
   </w:style>
+  <w:style w:type="character" w:styleId="FollowedHyperlink">
+    <w:name w:val="FollowedHyperlink"/>
+    <w:basedOn w:val="DefaultParagraphFont"/>
+    <w:uiPriority w:val="99"/>
+    <w:semiHidden/>
+    <w:unhideWhenUsed/>
+    <w:rsid w:val="0028492D"/>
+    <w:rPr>
+      <w:color w:val="96607D" w:themeColor="followedHyperlink"/>
+      <w:u w:val="single"/>
+    </w:rPr>
+  </w:style>
 </w:styles>
 </file>
 

</xml_diff>

<commit_message>
Fixed bug in solution. Changes to exercise document.
</commit_message>
<xml_diff>
--- a/The YuleMachine.docx
+++ b/The YuleMachine.docx
@@ -3686,6 +3686,16 @@
       </w:pPr>
       <w:r>
         <w:t>The list of names contains fewer than the number of winners to draw</w:t>
+      </w:r>
+      <w:r>
+        <w:t xml:space="preserve"> </w:t>
+      </w:r>
+      <w:r>
+        <w:rPr>
+          <w:i/>
+          <w:iCs/>
+        </w:rPr>
+        <w:t>or</w:t>
       </w:r>
     </w:p>
     <w:p>

</xml_diff>